<commit_message>
New documents and site update
</commit_message>
<xml_diff>
--- a/DOC/Функции дискретных входов.docx
+++ b/DOC/Функции дискретных входов.docx
@@ -2,10 +2,7 @@
 <file path=word/document.xml><?xml version="1.0" encoding="utf-8"?>
 <w:document xmlns:wpc="http://schemas.microsoft.com/office/word/2010/wordprocessingCanvas" xmlns:cx="http://schemas.microsoft.com/office/drawing/2014/chartex" xmlns:mc="http://schemas.openxmlformats.org/markup-compatibility/2006" xmlns:o="urn:schemas-microsoft-com:office:office" xmlns:r="http://schemas.openxmlformats.org/officeDocument/2006/relationships" xmlns:m="http://schemas.openxmlformats.org/officeDocument/2006/math" xmlns:v="urn:schemas-microsoft-com:vml" xmlns:wp14="http://schemas.microsoft.com/office/word/2010/wordprocessingDrawing" xmlns:wp="http://schemas.openxmlformats.org/drawingml/2006/wordprocessingDrawing" xmlns:w10="urn:schemas-microsoft-com:office:word" xmlns:w="http://schemas.openxmlformats.org/wordprocessingml/2006/main" xmlns:w14="http://schemas.microsoft.com/office/word/2010/wordml" xmlns:w15="http://schemas.microsoft.com/office/word/2012/wordml" xmlns:w16se="http://schemas.microsoft.com/office/word/2015/wordml/symex" xmlns:wpg="http://schemas.microsoft.com/office/word/2010/wordprocessingGroup" xmlns:wpi="http://schemas.microsoft.com/office/word/2010/wordprocessingInk" xmlns:wne="http://schemas.microsoft.com/office/word/2006/wordml" xmlns:wps="http://schemas.microsoft.com/office/word/2010/wordprocessingShape" mc:Ignorable="w14 w15 w16se wp14">
   <w:body>
-    <w:p>
-      <w:bookmarkStart w:id="0" w:name="_GoBack"/>
-      <w:bookmarkEnd w:id="0"/>
-    </w:p>
+    <w:p/>
     <w:tbl>
       <w:tblPr>
         <w:tblW w:w="0" w:type="auto"/>
@@ -189,13 +186,8 @@
               </w:rPr>
               <w:t>c</w:t>
             </w:r>
-            <w:proofErr w:type="spellStart"/>
-            <w:r>
-              <w:t>конфигури-рован</w:t>
-            </w:r>
-            <w:proofErr w:type="spellEnd"/>
-            <w:r>
-              <w:t>) без необходимости остановить генератор.</w:t>
+            <w:r>
+              <w:t>конфигурирован) без необходимости остановить генератор.</w:t>
             </w:r>
           </w:p>
         </w:tc>
@@ -316,20 +308,13 @@
           </w:tcPr>
           <w:p>
             <w:r>
-              <w:t xml:space="preserve">В случае нарушения при дистанционном запуске или в сети </w:t>
-            </w:r>
-            <w:proofErr w:type="spellStart"/>
-            <w:proofErr w:type="gramStart"/>
-            <w:r>
-              <w:t>генера</w:t>
-            </w:r>
-            <w:proofErr w:type="spellEnd"/>
-            <w:r>
-              <w:t>-тору</w:t>
-            </w:r>
-            <w:proofErr w:type="gramEnd"/>
-            <w:r>
-              <w:t xml:space="preserve"> будет выдана команда на запуск для принятия нагрузки.</w:t>
+              <w:t>В случае нарушения при дистанци</w:t>
+            </w:r>
+            <w:r>
+              <w:t>онном запуске или в сети генера</w:t>
+            </w:r>
+            <w:r>
+              <w:t>тору будет выдана команда на запуск для принятия нагрузки.</w:t>
             </w:r>
             <w:r>
               <w:t xml:space="preserve"> </w:t>
@@ -371,15 +356,11 @@
               <w:t>/</w:t>
             </w:r>
             <w:r>
-              <w:t xml:space="preserve"> </w:t>
-            </w:r>
-            <w:proofErr w:type="spellStart"/>
-            <w:proofErr w:type="gramStart"/>
-            <w:r>
-              <w:t>восстановле-ние</w:t>
-            </w:r>
-            <w:proofErr w:type="spellEnd"/>
-            <w:proofErr w:type="gramEnd"/>
+              <w:t xml:space="preserve"> восстановле</w:t>
+            </w:r>
+            <w:r>
+              <w:t>ние</w:t>
+            </w:r>
             <w:r>
               <w:t xml:space="preserve"> </w:t>
             </w:r>
@@ -527,17 +508,7 @@
               <w:t xml:space="preserve"> </w:t>
             </w:r>
             <w:r>
-              <w:t xml:space="preserve">генератора, если произойдет </w:t>
-            </w:r>
-            <w:proofErr w:type="spellStart"/>
-            <w:proofErr w:type="gramStart"/>
-            <w:r>
-              <w:t>дистанцион-ный</w:t>
-            </w:r>
-            <w:proofErr w:type="spellEnd"/>
-            <w:proofErr w:type="gramEnd"/>
-            <w:r>
-              <w:t xml:space="preserve"> запуск/выход сети за допустимые пределы</w:t>
+              <w:t>генератора, если произойдет дистанционный запуск/выход сети за допустимые пределы</w:t>
             </w:r>
             <w:r>
               <w:t xml:space="preserve">. </w:t>
@@ -644,13 +615,9 @@
             <w:r>
               <w:t xml:space="preserve"> </w:t>
             </w:r>
-            <w:proofErr w:type="spellStart"/>
-            <w:proofErr w:type="gramStart"/>
-            <w:r>
-              <w:t>использо-ваться</w:t>
-            </w:r>
-            <w:proofErr w:type="spellEnd"/>
-            <w:proofErr w:type="gramEnd"/>
+            <w:r>
+              <w:t>использоваться</w:t>
+            </w:r>
             <w:r>
               <w:t xml:space="preserve"> </w:t>
             </w:r>
@@ -1575,15 +1542,7 @@
               <w:t xml:space="preserve">. </w:t>
             </w:r>
             <w:r>
-              <w:t xml:space="preserve"> Этим </w:t>
-            </w:r>
-            <w:proofErr w:type="spellStart"/>
-            <w:r>
-              <w:t>обес-печивается</w:t>
-            </w:r>
-            <w:proofErr w:type="spellEnd"/>
-            <w:r>
-              <w:t xml:space="preserve">  защита от высокой температуры охлаждающей жидкости</w:t>
+              <w:t xml:space="preserve"> Этим обеспечивается  защита от высокой температуры охлаждающей жидкости</w:t>
             </w:r>
             <w:r>
               <w:t>.</w:t>
@@ -1679,7 +1638,7 @@
                 <w:lang w:val="ru-RU"/>
               </w:rPr>
             </w:pPr>
-            <w:bookmarkStart w:id="1" w:name="_Toc180996115"/>
+            <w:bookmarkStart w:id="0" w:name="_Toc180996115"/>
             <w:r>
               <w:t>IEEE</w:t>
             </w:r>
@@ -1689,7 +1648,7 @@
               </w:rPr>
               <w:t xml:space="preserve"> 37.2 - 52 </w:t>
             </w:r>
-            <w:bookmarkEnd w:id="1"/>
+            <w:bookmarkEnd w:id="0"/>
             <w:r>
               <w:rPr>
                 <w:lang w:val="ru-RU"/>
@@ -2155,24 +2114,10 @@
           </w:tcPr>
           <w:p>
             <w:r>
-              <w:t xml:space="preserve">В </w:t>
-            </w:r>
-            <w:proofErr w:type="gramStart"/>
-            <w:r>
-              <w:t>активном  состоянии</w:t>
-            </w:r>
-            <w:proofErr w:type="gramEnd"/>
-            <w:r>
-              <w:t xml:space="preserve">  этот выход  не позволяет переключать  </w:t>
-            </w:r>
-            <w:proofErr w:type="spellStart"/>
-            <w:r>
-              <w:t>нагруз</w:t>
-            </w:r>
-            <w:proofErr w:type="spellEnd"/>
-            <w:r>
-              <w:t>-</w:t>
-            </w:r>
+              <w:t>В активном  состоянии  этот выход  не позволяет переключать  нагруз</w:t>
+            </w:r>
+            <w:bookmarkStart w:id="1" w:name="_GoBack"/>
+            <w:bookmarkEnd w:id="1"/>
             <w:r>
               <w:t>ку на сеть даже</w:t>
             </w:r>
@@ -3622,14 +3567,8 @@
               <w:rPr>
                 <w:color w:val="000000"/>
               </w:rPr>
-              <w:t xml:space="preserve">Имитация кнопки </w:t>
-            </w:r>
-            <w:r>
-              <w:rPr>
-                <w:color w:val="000000"/>
-              </w:rPr>
               <w:lastRenderedPageBreak/>
-              <w:t>ручного управления</w:t>
+              <w:t>Имитация кнопки ручного управления</w:t>
             </w:r>
           </w:p>
         </w:tc>
@@ -3639,7 +3578,6 @@
           </w:tcPr>
           <w:p>
             <w:r>
-              <w:lastRenderedPageBreak/>
               <w:t>Этот</w:t>
             </w:r>
             <w:r>
@@ -3676,11 +3614,7 @@
               <w:t>”</w:t>
             </w:r>
             <w:r>
-              <w:t xml:space="preserve">  и служит для </w:t>
-            </w:r>
-            <w:r>
-              <w:lastRenderedPageBreak/>
-              <w:t>создания  удаленной кнопки ручного режима</w:t>
+              <w:t xml:space="preserve">  и служит для создания  удаленной кнопки ручного режима</w:t>
             </w:r>
           </w:p>
         </w:tc>
@@ -3700,7 +3634,6 @@
               <w:rPr>
                 <w:color w:val="000000"/>
               </w:rPr>
-              <w:lastRenderedPageBreak/>
               <w:t>Имитация кнопки запуска</w:t>
             </w:r>
           </w:p>

</xml_diff>